<commit_message>
Implemented project_exist check on server side. Uploaded new version of readme
</commit_message>
<xml_diff>
--- a/Asst3/readme.docx
+++ b/Asst3/readme.docx
@@ -18,244 +18,283 @@
         <w:t xml:space="preserve">Introduction: </w:t>
       </w:r>
     </w:p>
+    <w:p>
+      <w:pPr>
+        <w:rPr>
+          <w:rFonts w:hint="eastAsia"/>
+          <w:lang w:eastAsia="zh-CN"/>
+        </w:rPr>
+      </w:pPr>
+    </w:p>
+    <w:p>
+      <w:pPr>
+        <w:pStyle w:val="Heading1"/>
+      </w:pPr>
+      <w:r>
+        <w:t>Server Directory Diagram</w:t>
+      </w:r>
+    </w:p>
+    <w:p>
+      <w:r>
+        <w:tab/>
+        <w:t>--WORKING DIRECTORY</w:t>
+      </w:r>
+    </w:p>
+    <w:p>
+      <w:r>
+        <w:tab/>
+        <w:t>|</w:t>
+      </w:r>
+    </w:p>
+    <w:p>
+      <w:r>
+        <w:tab/>
+        <w:t xml:space="preserve">| ------ </w:t>
+      </w:r>
+      <w:proofErr w:type="spellStart"/>
+      <w:r>
+        <w:t>WTFs</w:t>
+      </w:r>
+      <w:r>
+        <w:t>erver</w:t>
+      </w:r>
+      <w:proofErr w:type="spellEnd"/>
+    </w:p>
+    <w:p>
+      <w:r>
+        <w:tab/>
+        <w:t>| ------ Projects</w:t>
+      </w:r>
+    </w:p>
+    <w:p>
+      <w:r>
+        <w:tab/>
+      </w:r>
+      <w:r>
+        <w:tab/>
+        <w:t>|</w:t>
+      </w:r>
+    </w:p>
+    <w:p>
+      <w:r>
+        <w:tab/>
+      </w:r>
+      <w:r>
+        <w:tab/>
+        <w:t>|------</w:t>
+      </w:r>
+      <w:r>
+        <w:t>Project_NAME1</w:t>
+      </w:r>
+    </w:p>
+    <w:p>
+      <w:r>
+        <w:tab/>
+      </w:r>
+      <w:r>
+        <w:tab/>
+        <w:t>|------Project_NAME2</w:t>
+      </w:r>
+    </w:p>
+    <w:p>
+      <w:r>
+        <w:tab/>
+      </w:r>
+      <w:r>
+        <w:tab/>
+        <w:t>|------Project_NAME3</w:t>
+      </w:r>
+    </w:p>
+    <w:p>
+      <w:r>
+        <w:tab/>
+      </w:r>
+      <w:r>
+        <w:tab/>
+        <w:t>|------</w:t>
+      </w:r>
+      <w:proofErr w:type="spellStart"/>
+      <w:r>
+        <w:t>Project_NAMEN</w:t>
+      </w:r>
+      <w:proofErr w:type="spellEnd"/>
+    </w:p>
+    <w:p>
+      <w:r>
+        <w:tab/>
+      </w:r>
+      <w:r>
+        <w:tab/>
+      </w:r>
+      <w:r>
+        <w:tab/>
+        <w:t>|</w:t>
+      </w:r>
+    </w:p>
+    <w:p>
+      <w:r>
+        <w:tab/>
+      </w:r>
+      <w:r>
+        <w:tab/>
+      </w:r>
+      <w:r>
+        <w:tab/>
+        <w:t>|------0</w:t>
+      </w:r>
+    </w:p>
+    <w:p>
+      <w:r>
+        <w:tab/>
+      </w:r>
+      <w:r>
+        <w:tab/>
+      </w:r>
+      <w:r>
+        <w:tab/>
+        <w:t>|------1</w:t>
+      </w:r>
+    </w:p>
+    <w:p>
+      <w:r>
+        <w:tab/>
+      </w:r>
+      <w:r>
+        <w:tab/>
+      </w:r>
+      <w:r>
+        <w:tab/>
+        <w:t>|------n</w:t>
+      </w:r>
+      <w:r>
+        <w:t xml:space="preserve"> (project version</w:t>
+      </w:r>
+      <w:r>
+        <w:t>)</w:t>
+      </w:r>
+    </w:p>
+    <w:p>
+      <w:r>
+        <w:tab/>
+      </w:r>
+      <w:r>
+        <w:tab/>
+      </w:r>
+      <w:r>
+        <w:tab/>
+        <w:t xml:space="preserve">           |------ files.tar</w:t>
+      </w:r>
+    </w:p>
+    <w:p>
+      <w:r>
+        <w:tab/>
+      </w:r>
+      <w:r>
+        <w:tab/>
+      </w:r>
+      <w:r>
+        <w:tab/>
+        <w:t xml:space="preserve">           |------.Commit</w:t>
+      </w:r>
+    </w:p>
+    <w:p>
+      <w:r>
+        <w:tab/>
+      </w:r>
+      <w:r>
+        <w:tab/>
+      </w:r>
+      <w:r>
+        <w:tab/>
+        <w:t xml:space="preserve">           |------.Manifest</w:t>
+      </w:r>
+    </w:p>
+    <w:p>
+      <w:r>
+        <w:tab/>
+      </w:r>
+      <w:r>
+        <w:tab/>
+      </w:r>
+      <w:r>
+        <w:tab/>
+        <w:t>|------</w:t>
+      </w:r>
+      <w:proofErr w:type="spellStart"/>
+      <w:r>
+        <w:t>Currentversion</w:t>
+      </w:r>
+      <w:proofErr w:type="spellEnd"/>
+      <w:r>
+        <w:t xml:space="preserve"> (a file store a number)</w:t>
+      </w:r>
+    </w:p>
+    <w:p>
+      <w:r>
+        <w:tab/>
+      </w:r>
+      <w:r>
+        <w:tab/>
+      </w:r>
+      <w:r>
+        <w:tab/>
+        <w:t>|------</w:t>
+      </w:r>
+      <w:proofErr w:type="spellStart"/>
+      <w:r>
+        <w:t>Curr</w:t>
+      </w:r>
+      <w:proofErr w:type="spellEnd"/>
+      <w:r>
+        <w:t xml:space="preserve"> (folder store the files of current version)</w:t>
+      </w:r>
+    </w:p>
+    <w:p>
+      <w:r>
+        <w:tab/>
+      </w:r>
+      <w:r>
+        <w:tab/>
+      </w:r>
+      <w:r>
+        <w:tab/>
+      </w:r>
+      <w:r>
+        <w:tab/>
+        <w:t>|</w:t>
+      </w:r>
+    </w:p>
+    <w:p>
+      <w:r>
+        <w:tab/>
+      </w:r>
+      <w:r>
+        <w:tab/>
+      </w:r>
+      <w:r>
+        <w:tab/>
+      </w:r>
+      <w:r>
+        <w:tab/>
+        <w:t>|------.Manifest</w:t>
+      </w:r>
+    </w:p>
+    <w:p>
+      <w:r>
+        <w:tab/>
+      </w:r>
+      <w:r>
+        <w:tab/>
+      </w:r>
+      <w:r>
+        <w:tab/>
+      </w:r>
+      <w:r>
+        <w:tab/>
+        <w:t>|------……</w:t>
+      </w:r>
+    </w:p>
     <w:p/>
-    <w:p>
-      <w:pPr>
-        <w:pStyle w:val="Heading1"/>
-      </w:pPr>
-      <w:r>
-        <w:t>Server Directory Diagram</w:t>
-      </w:r>
-    </w:p>
-    <w:p>
-      <w:r>
-        <w:tab/>
-        <w:t>--WORKING DIRECTORY</w:t>
-      </w:r>
-    </w:p>
-    <w:p>
-      <w:r>
-        <w:tab/>
-        <w:t>|</w:t>
-      </w:r>
-    </w:p>
-    <w:p>
-      <w:r>
-        <w:tab/>
-        <w:t>| ------ WTFServer</w:t>
-      </w:r>
-    </w:p>
-    <w:p>
-      <w:r>
-        <w:tab/>
-        <w:t>| ------ Projects</w:t>
-      </w:r>
-    </w:p>
-    <w:p>
-      <w:r>
-        <w:tab/>
-      </w:r>
-      <w:r>
-        <w:tab/>
-        <w:t>|</w:t>
-      </w:r>
-    </w:p>
-    <w:p>
-      <w:r>
-        <w:tab/>
-      </w:r>
-      <w:r>
-        <w:tab/>
-        <w:t>|------</w:t>
-      </w:r>
-      <w:r>
-        <w:t>Project_NAME1</w:t>
-      </w:r>
-    </w:p>
-    <w:p>
-      <w:r>
-        <w:tab/>
-      </w:r>
-      <w:r>
-        <w:tab/>
-        <w:t>|------Project_NAME2</w:t>
-      </w:r>
-    </w:p>
-    <w:p>
-      <w:r>
-        <w:tab/>
-      </w:r>
-      <w:r>
-        <w:tab/>
-        <w:t>|------Project_NAME3</w:t>
-      </w:r>
-    </w:p>
-    <w:p>
-      <w:r>
-        <w:tab/>
-      </w:r>
-      <w:r>
-        <w:tab/>
-        <w:t>|------Project_NAMEN</w:t>
-      </w:r>
-    </w:p>
-    <w:p>
-      <w:r>
-        <w:tab/>
-      </w:r>
-      <w:r>
-        <w:tab/>
-      </w:r>
-      <w:r>
-        <w:tab/>
-        <w:t>|</w:t>
-      </w:r>
-    </w:p>
-    <w:p>
-      <w:r>
-        <w:tab/>
-      </w:r>
-      <w:r>
-        <w:tab/>
-      </w:r>
-      <w:r>
-        <w:tab/>
-        <w:t>|------0</w:t>
-      </w:r>
-    </w:p>
-    <w:p>
-      <w:r>
-        <w:tab/>
-      </w:r>
-      <w:r>
-        <w:tab/>
-      </w:r>
-      <w:r>
-        <w:tab/>
-        <w:t>|------1</w:t>
-      </w:r>
-    </w:p>
-    <w:p>
-      <w:r>
-        <w:tab/>
-      </w:r>
-      <w:r>
-        <w:tab/>
-      </w:r>
-      <w:r>
-        <w:tab/>
-        <w:t>|------n</w:t>
-      </w:r>
-    </w:p>
-    <w:p>
-      <w:r>
-        <w:tab/>
-      </w:r>
-      <w:r>
-        <w:tab/>
-      </w:r>
-      <w:r>
-        <w:tab/>
-        <w:t xml:space="preserve">           |------ files.tar</w:t>
-      </w:r>
-    </w:p>
-    <w:p>
-      <w:r>
-        <w:tab/>
-      </w:r>
-      <w:r>
-        <w:tab/>
-      </w:r>
-      <w:r>
-        <w:tab/>
-        <w:t xml:space="preserve">           |------.Commit</w:t>
-      </w:r>
-    </w:p>
-    <w:p>
-      <w:r>
-        <w:tab/>
-      </w:r>
-      <w:r>
-        <w:tab/>
-      </w:r>
-      <w:r>
-        <w:tab/>
-        <w:t xml:space="preserve">           |------.Manifest</w:t>
-      </w:r>
-    </w:p>
-    <w:p>
-      <w:r>
-        <w:tab/>
-      </w:r>
-      <w:r>
-        <w:tab/>
-      </w:r>
-      <w:r>
-        <w:tab/>
-        <w:t>|------Currentversion (a file store a number)</w:t>
-      </w:r>
-    </w:p>
-    <w:p>
-      <w:r>
-        <w:tab/>
-      </w:r>
-      <w:r>
-        <w:tab/>
-      </w:r>
-      <w:r>
-        <w:tab/>
-        <w:t>|------Curr (folder store the files of current version)</w:t>
-      </w:r>
-    </w:p>
-    <w:p>
-      <w:r>
-        <w:tab/>
-      </w:r>
-      <w:r>
-        <w:tab/>
-      </w:r>
-      <w:r>
-        <w:tab/>
-      </w:r>
-      <w:r>
-        <w:tab/>
-        <w:t>|</w:t>
-      </w:r>
-    </w:p>
-    <w:p>
-      <w:r>
-        <w:tab/>
-      </w:r>
-      <w:r>
-        <w:tab/>
-      </w:r>
-      <w:r>
-        <w:tab/>
-      </w:r>
-      <w:r>
-        <w:tab/>
-        <w:t>|------.Manifest</w:t>
-      </w:r>
-    </w:p>
-    <w:p>
-      <w:r>
-        <w:tab/>
-      </w:r>
-      <w:r>
-        <w:tab/>
-      </w:r>
-      <w:r>
-        <w:tab/>
-      </w:r>
-      <w:r>
-        <w:tab/>
-        <w:t>|------……</w:t>
-      </w:r>
-    </w:p>
-    <w:p>
-      <w:bookmarkStart w:id="0" w:name="_GoBack"/>
-      <w:bookmarkEnd w:id="0"/>
-    </w:p>
     <w:p>
       <w:pPr>
         <w:pStyle w:val="Heading1"/>
@@ -563,8 +602,13 @@
       <w:r>
         <w:t xml:space="preserve">reader starving </w:t>
       </w:r>
-      <w:r>
-        <w:t xml:space="preserve">pthread_rwlock for every single project. </w:t>
+      <w:proofErr w:type="spellStart"/>
+      <w:r>
+        <w:t>pthread_rwlock</w:t>
+      </w:r>
+      <w:proofErr w:type="spellEnd"/>
+      <w:r>
+        <w:t xml:space="preserve"> for every single project. </w:t>
       </w:r>
       <w:r>
         <w:t xml:space="preserve">Reader/Writer lock in this case is very efficient as </w:t>
@@ -825,8 +869,21 @@
       <w:r>
         <w:t xml:space="preserve">the </w:t>
       </w:r>
-      <w:r>
-        <w:t>iLab libtar library</w:t>
+      <w:proofErr w:type="spellStart"/>
+      <w:r>
+        <w:t>iLab</w:t>
+      </w:r>
+      <w:proofErr w:type="spellEnd"/>
+      <w:r>
+        <w:t xml:space="preserve"> </w:t>
+      </w:r>
+      <w:proofErr w:type="spellStart"/>
+      <w:r>
+        <w:t>libtar</w:t>
+      </w:r>
+      <w:proofErr w:type="spellEnd"/>
+      <w:r>
+        <w:t xml:space="preserve"> library</w:t>
       </w:r>
     </w:p>
     <w:p>
@@ -843,7 +900,23 @@
         <w:t>We have to make some patches to this library in order to make it work correctly.</w:t>
       </w:r>
       <w:r>
-        <w:t xml:space="preserve"> The patch of code changes that we made are available at the file “libtar.patch”. We also made the our modified libtar open source in order to comply GPL license: </w:t>
+        <w:t xml:space="preserve"> The patch of code changes that we made are available at the file “</w:t>
+      </w:r>
+      <w:proofErr w:type="spellStart"/>
+      <w:r>
+        <w:t>libtar.patch</w:t>
+      </w:r>
+      <w:proofErr w:type="spellEnd"/>
+      <w:r>
+        <w:t xml:space="preserve">”. We also made the our modified </w:t>
+      </w:r>
+      <w:proofErr w:type="spellStart"/>
+      <w:r>
+        <w:t>libtar</w:t>
+      </w:r>
+      <w:proofErr w:type="spellEnd"/>
+      <w:r>
+        <w:t xml:space="preserve"> open source in order to comply GPL license: </w:t>
       </w:r>
       <w:hyperlink r:id="rId7" w:history="1">
         <w:r>
@@ -872,7 +945,31 @@
         <w:ind w:left="720"/>
       </w:pPr>
       <w:r>
-        <w:t>We utilize various Linux API such as realname() to make sure the WTF client works perfectly even when it is receiving relative path as input such as: “../../a/b/cdf/gg.c”</w:t>
+        <w:t xml:space="preserve">We utilize various Linux API such as </w:t>
+      </w:r>
+      <w:proofErr w:type="spellStart"/>
+      <w:r>
+        <w:t>realname</w:t>
+      </w:r>
+      <w:proofErr w:type="spellEnd"/>
+      <w:r>
+        <w:t>() to make sure the WTF client works perfectly even when it is receiving relative path as input such as: “../../a/b/</w:t>
+      </w:r>
+      <w:proofErr w:type="spellStart"/>
+      <w:r>
+        <w:t>cdf</w:t>
+      </w:r>
+      <w:proofErr w:type="spellEnd"/>
+      <w:r>
+        <w:t>/</w:t>
+      </w:r>
+      <w:proofErr w:type="spellStart"/>
+      <w:r>
+        <w:t>gg.c</w:t>
+      </w:r>
+      <w:proofErr w:type="spellEnd"/>
+      <w:r>
+        <w:t>”</w:t>
       </w:r>
     </w:p>
     <w:p>
@@ -887,6 +984,18 @@
       </w:pPr>
       <w:r>
         <w:t xml:space="preserve">Communication Protocol </w:t>
+      </w:r>
+    </w:p>
+    <w:p/>
+    <w:p>
+      <w:pPr>
+        <w:pStyle w:val="Heading2"/>
+      </w:pPr>
+      <w:r>
+        <w:t>Request</w:t>
+      </w:r>
+      <w:r>
+        <w:t>:</w:t>
       </w:r>
     </w:p>
     <w:p/>
@@ -1011,6 +1120,7 @@
                 <w:szCs w:val="20"/>
               </w:rPr>
             </w:pPr>
+            <w:proofErr w:type="spellStart"/>
             <w:r>
               <w:rPr>
                 <w:rFonts w:ascii="Courier" w:hAnsi="Courier" w:cs="Times New Roman"/>
@@ -1019,6 +1129,7 @@
               </w:rPr>
               <w:t>IsTwoPayload</w:t>
             </w:r>
+            <w:proofErr w:type="spellEnd"/>
           </w:p>
         </w:tc>
         <w:tc>
@@ -1134,7 +1245,25 @@
                 <w:sz w:val="20"/>
                 <w:szCs w:val="20"/>
               </w:rPr>
-              <w:t>(pns)</w:t>
+              <w:t>(</w:t>
+            </w:r>
+            <w:proofErr w:type="spellStart"/>
+            <w:r>
+              <w:rPr>
+                <w:rFonts w:ascii="Courier" w:hAnsi="Courier"/>
+                <w:sz w:val="20"/>
+                <w:szCs w:val="20"/>
+              </w:rPr>
+              <w:t>pns</w:t>
+            </w:r>
+            <w:proofErr w:type="spellEnd"/>
+            <w:r>
+              <w:rPr>
+                <w:rFonts w:ascii="Courier" w:hAnsi="Courier"/>
+                <w:sz w:val="20"/>
+                <w:szCs w:val="20"/>
+              </w:rPr>
+              <w:t>)</w:t>
             </w:r>
           </w:p>
         </w:tc>
@@ -1188,14 +1317,270 @@
     </w:tbl>
     <w:p/>
     <w:p>
-      <w:r>
-        <w:t>Data Section specification is defined by IsTwoPayload</w:t>
-      </w:r>
-    </w:p>
+      <w:pPr>
+        <w:pStyle w:val="Heading2"/>
+      </w:pPr>
+      <w:r>
+        <w:t xml:space="preserve">Response: </w:t>
+      </w:r>
+    </w:p>
+    <w:tbl>
+      <w:tblPr>
+        <w:tblStyle w:val="TableGrid"/>
+        <w:tblW w:w="5670" w:type="dxa"/>
+        <w:tblInd w:w="1839" w:type="dxa"/>
+        <w:tblLook w:val="04A0" w:firstRow="1" w:lastRow="0" w:firstColumn="1" w:lastColumn="0" w:noHBand="0" w:noVBand="1"/>
+      </w:tblPr>
+      <w:tblGrid>
+        <w:gridCol w:w="1620"/>
+        <w:gridCol w:w="1080"/>
+        <w:gridCol w:w="1980"/>
+        <w:gridCol w:w="990"/>
+      </w:tblGrid>
+      <w:tr>
+        <w:tc>
+          <w:tcPr>
+            <w:tcW w:w="1620" w:type="dxa"/>
+          </w:tcPr>
+          <w:p>
+            <w:pPr>
+              <w:jc w:val="center"/>
+              <w:rPr>
+                <w:rFonts w:ascii="Courier" w:hAnsi="Courier" w:cs="Times New Roman"/>
+                <w:sz w:val="20"/>
+                <w:szCs w:val="20"/>
+              </w:rPr>
+            </w:pPr>
+            <w:r>
+              <w:rPr>
+                <w:rFonts w:ascii="Courier" w:hAnsi="Courier" w:cs="Times New Roman"/>
+                <w:sz w:val="20"/>
+                <w:szCs w:val="20"/>
+              </w:rPr>
+              <w:t>Packet Size</w:t>
+            </w:r>
+          </w:p>
+        </w:tc>
+        <w:tc>
+          <w:tcPr>
+            <w:tcW w:w="1080" w:type="dxa"/>
+          </w:tcPr>
+          <w:p>
+            <w:pPr>
+              <w:jc w:val="center"/>
+              <w:rPr>
+                <w:rFonts w:ascii="Courier" w:hAnsi="Courier" w:cs="Times New Roman"/>
+                <w:sz w:val="20"/>
+                <w:szCs w:val="20"/>
+              </w:rPr>
+            </w:pPr>
+            <w:r>
+              <w:rPr>
+                <w:rFonts w:ascii="Courier" w:hAnsi="Courier" w:cs="Times New Roman"/>
+                <w:sz w:val="20"/>
+                <w:szCs w:val="20"/>
+              </w:rPr>
+              <w:t>Status</w:t>
+            </w:r>
+            <w:r>
+              <w:rPr>
+                <w:rFonts w:ascii="Courier" w:hAnsi="Courier" w:cs="Times New Roman"/>
+                <w:sz w:val="20"/>
+                <w:szCs w:val="20"/>
+              </w:rPr>
+              <w:t xml:space="preserve"> Code</w:t>
+            </w:r>
+          </w:p>
+        </w:tc>
+        <w:tc>
+          <w:tcPr>
+            <w:tcW w:w="1980" w:type="dxa"/>
+          </w:tcPr>
+          <w:p>
+            <w:pPr>
+              <w:jc w:val="center"/>
+              <w:rPr>
+                <w:rFonts w:ascii="Courier" w:hAnsi="Courier" w:cs="Times New Roman"/>
+                <w:sz w:val="20"/>
+                <w:szCs w:val="20"/>
+              </w:rPr>
+            </w:pPr>
+            <w:proofErr w:type="spellStart"/>
+            <w:r>
+              <w:rPr>
+                <w:rFonts w:ascii="Courier" w:hAnsi="Courier" w:cs="Times New Roman"/>
+                <w:sz w:val="20"/>
+                <w:szCs w:val="20"/>
+              </w:rPr>
+              <w:t>IsTwoPayload</w:t>
+            </w:r>
+            <w:proofErr w:type="spellEnd"/>
+          </w:p>
+        </w:tc>
+        <w:tc>
+          <w:tcPr>
+            <w:tcW w:w="990" w:type="dxa"/>
+          </w:tcPr>
+          <w:p>
+            <w:pPr>
+              <w:jc w:val="center"/>
+              <w:rPr>
+                <w:rFonts w:ascii="Courier" w:hAnsi="Courier" w:cs="Times New Roman"/>
+                <w:sz w:val="20"/>
+                <w:szCs w:val="20"/>
+              </w:rPr>
+            </w:pPr>
+            <w:r>
+              <w:rPr>
+                <w:rFonts w:ascii="Courier" w:hAnsi="Courier" w:cs="Times New Roman"/>
+                <w:sz w:val="20"/>
+                <w:szCs w:val="20"/>
+              </w:rPr>
+              <w:t>DATA</w:t>
+            </w:r>
+          </w:p>
+        </w:tc>
+      </w:tr>
+      <w:tr>
+        <w:tc>
+          <w:tcPr>
+            <w:tcW w:w="1620" w:type="dxa"/>
+          </w:tcPr>
+          <w:p>
+            <w:pPr>
+              <w:jc w:val="center"/>
+              <w:rPr>
+                <w:rFonts w:ascii="Courier" w:hAnsi="Courier"/>
+                <w:sz w:val="20"/>
+                <w:szCs w:val="20"/>
+              </w:rPr>
+            </w:pPr>
+            <w:r>
+              <w:rPr>
+                <w:rFonts w:ascii="Courier" w:hAnsi="Courier"/>
+                <w:sz w:val="20"/>
+                <w:szCs w:val="20"/>
+              </w:rPr>
+              <w:t>8 bytes</w:t>
+            </w:r>
+          </w:p>
+        </w:tc>
+        <w:tc>
+          <w:tcPr>
+            <w:tcW w:w="1080" w:type="dxa"/>
+          </w:tcPr>
+          <w:p>
+            <w:pPr>
+              <w:jc w:val="center"/>
+              <w:rPr>
+                <w:rFonts w:ascii="Courier" w:hAnsi="Courier"/>
+                <w:sz w:val="20"/>
+                <w:szCs w:val="20"/>
+              </w:rPr>
+            </w:pPr>
+            <w:r>
+              <w:rPr>
+                <w:rFonts w:ascii="Courier" w:hAnsi="Courier"/>
+                <w:sz w:val="20"/>
+                <w:szCs w:val="20"/>
+              </w:rPr>
+              <w:t>2</w:t>
+            </w:r>
+            <w:r>
+              <w:rPr>
+                <w:rFonts w:ascii="Courier" w:hAnsi="Courier"/>
+                <w:sz w:val="20"/>
+                <w:szCs w:val="20"/>
+              </w:rPr>
+              <w:t xml:space="preserve"> byte</w:t>
+            </w:r>
+            <w:r>
+              <w:rPr>
+                <w:rFonts w:ascii="Courier" w:hAnsi="Courier"/>
+                <w:sz w:val="20"/>
+                <w:szCs w:val="20"/>
+              </w:rPr>
+              <w:t>s</w:t>
+            </w:r>
+          </w:p>
+        </w:tc>
+        <w:tc>
+          <w:tcPr>
+            <w:tcW w:w="1980" w:type="dxa"/>
+          </w:tcPr>
+          <w:p>
+            <w:pPr>
+              <w:jc w:val="center"/>
+              <w:rPr>
+                <w:rFonts w:ascii="Courier" w:hAnsi="Courier"/>
+                <w:sz w:val="20"/>
+                <w:szCs w:val="20"/>
+              </w:rPr>
+            </w:pPr>
+            <w:r>
+              <w:rPr>
+                <w:rFonts w:ascii="Courier" w:hAnsi="Courier"/>
+                <w:sz w:val="20"/>
+                <w:szCs w:val="20"/>
+              </w:rPr>
+              <w:t>1 byte</w:t>
+            </w:r>
+          </w:p>
+        </w:tc>
+        <w:tc>
+          <w:tcPr>
+            <w:tcW w:w="990" w:type="dxa"/>
+          </w:tcPr>
+          <w:p>
+            <w:pPr>
+              <w:jc w:val="center"/>
+              <w:rPr>
+                <w:rFonts w:ascii="Courier" w:hAnsi="Courier"/>
+                <w:sz w:val="20"/>
+                <w:szCs w:val="20"/>
+              </w:rPr>
+            </w:pPr>
+            <w:r>
+              <w:rPr>
+                <w:rFonts w:ascii="Courier" w:hAnsi="Courier"/>
+                <w:sz w:val="20"/>
+                <w:szCs w:val="20"/>
+              </w:rPr>
+              <w:t>(?)</w:t>
+            </w:r>
+          </w:p>
+        </w:tc>
+      </w:tr>
+    </w:tbl>
     <w:p/>
-    <w:p>
-      <w:r>
-        <w:t>When IsTwoPayload=1</w:t>
+    <w:p/>
+    <w:p>
+      <w:bookmarkStart w:id="0" w:name="_GoBack"/>
+      <w:bookmarkEnd w:id="0"/>
+    </w:p>
+    <w:p>
+      <w:r>
+        <w:t xml:space="preserve">Data Section specification is defined by </w:t>
+      </w:r>
+      <w:proofErr w:type="spellStart"/>
+      <w:r>
+        <w:t>IsTwoPayload</w:t>
+      </w:r>
+      <w:proofErr w:type="spellEnd"/>
+    </w:p>
+    <w:p/>
+    <w:p>
+      <w:r>
+        <w:lastRenderedPageBreak/>
+        <w:t xml:space="preserve">When </w:t>
+      </w:r>
+      <w:proofErr w:type="spellStart"/>
+      <w:r>
+        <w:t>IsTwoPayload</w:t>
+      </w:r>
+      <w:proofErr w:type="spellEnd"/>
+      <w:r>
+        <w:t>=1</w:t>
       </w:r>
     </w:p>
     <w:p>
@@ -1368,8 +1753,15 @@
     <w:p/>
     <w:p>
       <w:r>
-        <w:lastRenderedPageBreak/>
-        <w:t>When IsTwoPayload=0</w:t>
+        <w:t xml:space="preserve">When </w:t>
+      </w:r>
+      <w:proofErr w:type="spellStart"/>
+      <w:r>
+        <w:t>IsTwoPayload</w:t>
+      </w:r>
+      <w:proofErr w:type="spellEnd"/>
+      <w:r>
+        <w:t>=0</w:t>
       </w:r>
     </w:p>
     <w:p>
@@ -1509,7 +1901,23 @@
         </w:numPr>
       </w:pPr>
       <w:r>
-        <w:t>Compress using libtar or gzip but not the system call</w:t>
+        <w:t xml:space="preserve">Compress using </w:t>
+      </w:r>
+      <w:proofErr w:type="spellStart"/>
+      <w:r>
+        <w:t>libtar</w:t>
+      </w:r>
+      <w:proofErr w:type="spellEnd"/>
+      <w:r>
+        <w:t xml:space="preserve"> or </w:t>
+      </w:r>
+      <w:proofErr w:type="spellStart"/>
+      <w:r>
+        <w:t>gzip</w:t>
+      </w:r>
+      <w:proofErr w:type="spellEnd"/>
+      <w:r>
+        <w:t xml:space="preserve"> but not the system call</w:t>
       </w:r>
     </w:p>
     <w:p>
@@ -1524,7 +1932,23 @@
         <w:t xml:space="preserve">We have implemented this one also. </w:t>
       </w:r>
       <w:r>
-        <w:t xml:space="preserve">After we patched libtar version 1.2.11, we utilize our patched version to tar and untar files. </w:t>
+        <w:t xml:space="preserve">After we patched </w:t>
+      </w:r>
+      <w:proofErr w:type="spellStart"/>
+      <w:r>
+        <w:t>libtar</w:t>
+      </w:r>
+      <w:proofErr w:type="spellEnd"/>
+      <w:r>
+        <w:t xml:space="preserve"> version 1.2.11, we utilize our patched version to tar and </w:t>
+      </w:r>
+      <w:proofErr w:type="spellStart"/>
+      <w:r>
+        <w:t>untar</w:t>
+      </w:r>
+      <w:proofErr w:type="spellEnd"/>
+      <w:r>
+        <w:t xml:space="preserve"> files. </w:t>
       </w:r>
     </w:p>
     <w:sectPr>

</xml_diff>

<commit_message>
I don't know what i'm fucking doing
</commit_message>
<xml_diff>
--- a/Asst3/readme.docx
+++ b/Asst3/readme.docx
@@ -21,10 +21,36 @@
     <w:p>
       <w:pPr>
         <w:rPr>
-          <w:rFonts w:hint="eastAsia"/>
           <w:lang w:eastAsia="zh-CN"/>
         </w:rPr>
       </w:pPr>
+      <w:r>
+        <w:rPr>
+          <w:lang w:eastAsia="zh-CN"/>
+        </w:rPr>
+        <w:t xml:space="preserve">In Assignment 3 Where’s the File, we implement another version of git by using network I/O and multithread programing. </w:t>
+      </w:r>
+    </w:p>
+    <w:p>
+      <w:pPr>
+        <w:rPr>
+          <w:lang w:eastAsia="zh-CN"/>
+        </w:rPr>
+      </w:pPr>
+      <w:r>
+        <w:rPr>
+          <w:lang w:eastAsia="zh-CN"/>
+        </w:rPr>
+        <w:t xml:space="preserve">First, we successfully </w:t>
+      </w:r>
+      <w:r>
+        <w:rPr>
+          <w:lang w:eastAsia="zh-CN"/>
+        </w:rPr>
+        <w:t xml:space="preserve">fully implemented this project, which we believe is remarkable and </w:t>
+      </w:r>
+      <w:bookmarkStart w:id="0" w:name="_GoBack"/>
+      <w:bookmarkEnd w:id="0"/>
     </w:p>
     <w:p>
       <w:pPr>
@@ -1554,10 +1580,7 @@
     </w:tbl>
     <w:p/>
     <w:p/>
-    <w:p>
-      <w:bookmarkStart w:id="0" w:name="_GoBack"/>
-      <w:bookmarkEnd w:id="0"/>
-    </w:p>
+    <w:p/>
     <w:p>
       <w:r>
         <w:t xml:space="preserve">Data Section specification is defined by </w:t>

</xml_diff>